<commit_message>
add documentation for CI / CD Pipeline : Spring-boot Jenkins Tomcat
</commit_message>
<xml_diff>
--- a/conf/spring-boot-ci_cd_jenkins_tomcat_configuration_guide.docx
+++ b/conf/spring-boot-ci_cd_jenkins_tomcat_configuration_guide.docx
@@ -58,13 +58,8 @@
     </w:p>
     <w:p>
       <w:r>
-        <w:t xml:space="preserve">404 error while deploying war file in </w:t>
-      </w:r>
-      <w:proofErr w:type="gramStart"/>
-      <w:r>
-        <w:t>tomcat</w:t>
-      </w:r>
-      <w:proofErr w:type="gramEnd"/>
+        <w:t>404 error while deploying war file in tomcat</w:t>
+      </w:r>
     </w:p>
     <w:p>
       <w:r>
@@ -92,7 +87,98 @@
       </w:r>
     </w:p>
     <w:p>
-      <w:hyperlink r:id="rId4" w:history="1">
+      <w:r>
+        <w:t>Change language:</w:t>
+      </w:r>
+    </w:p>
+    <w:p>
+      <w:pPr>
+        <w:pStyle w:val="ListParagraph"/>
+        <w:numPr>
+          <w:ilvl w:val="0"/>
+          <w:numId w:val="1"/>
+        </w:numPr>
+      </w:pPr>
+      <w:r>
+        <w:t xml:space="preserve">Install Local plugin </w:t>
+      </w:r>
+    </w:p>
+    <w:p>
+      <w:pPr>
+        <w:pStyle w:val="ListParagraph"/>
+        <w:numPr>
+          <w:ilvl w:val="0"/>
+          <w:numId w:val="1"/>
+        </w:numPr>
+        <w:rPr>
+          <w:color w:val="000C1A"/>
+        </w:rPr>
+      </w:pPr>
+      <w:r>
+        <w:t xml:space="preserve">Config language </w:t>
+      </w:r>
+    </w:p>
+    <w:p>
+      <w:pPr>
+        <w:pStyle w:val="NormalWeb"/>
+        <w:shd w:val="clear" w:color="auto" w:fill="FFFFFF"/>
+        <w:spacing w:before="0" w:beforeAutospacing="0"/>
+        <w:ind w:left="1440" w:firstLine="720"/>
+        <w:rPr>
+          <w:rFonts w:ascii="Segoe UI" w:hAnsi="Segoe UI" w:cs="Segoe UI"/>
+          <w:color w:val="000C1A"/>
+          <w:sz w:val="21"/>
+          <w:szCs w:val="21"/>
+        </w:rPr>
+      </w:pPr>
+      <w:r>
+        <w:rPr>
+          <w:rFonts w:ascii="Segoe UI" w:hAnsi="Segoe UI" w:cs="Segoe UI"/>
+          <w:color w:val="000C1A"/>
+          <w:sz w:val="21"/>
+          <w:szCs w:val="21"/>
+        </w:rPr>
+        <w:t>Under </w:t>
+      </w:r>
+      <w:r>
+        <w:rPr>
+          <w:rStyle w:val="Emphasis"/>
+          <w:rFonts w:ascii="Segoe UI" w:hAnsi="Segoe UI" w:cs="Segoe UI"/>
+          <w:color w:val="000C1A"/>
+          <w:sz w:val="21"/>
+          <w:szCs w:val="21"/>
+        </w:rPr>
+        <w:t>Manage Jenkins &gt; Configure System</w:t>
+      </w:r>
+      <w:r>
+        <w:rPr>
+          <w:rFonts w:ascii="Segoe UI" w:hAnsi="Segoe UI" w:cs="Segoe UI"/>
+          <w:color w:val="000C1A"/>
+          <w:sz w:val="21"/>
+          <w:szCs w:val="21"/>
+        </w:rPr>
+        <w:t> there should be a "Locale" section.</w:t>
+      </w:r>
+    </w:p>
+    <w:p>
+      <w:pPr>
+        <w:pStyle w:val="ListParagraph"/>
+        <w:ind w:left="1800"/>
+      </w:pPr>
+    </w:p>
+    <w:p>
+      <w:pPr>
+        <w:ind w:left="720" w:firstLine="720"/>
+      </w:pPr>
+      <w:r>
+        <w:t xml:space="preserve"> </w:t>
+      </w:r>
+      <w:r>
+        <w:t>https://plugins.jenkins.io/locale/</w:t>
+      </w:r>
+    </w:p>
+    <w:p>
+      <w:hyperlink r:id="rId5" w:history="1">
         <w:r>
           <w:rPr>
             <w:rStyle w:val="Hyperlink"/>
@@ -124,7 +210,7 @@
                     <pic:cNvPicPr/>
                   </pic:nvPicPr>
                   <pic:blipFill>
-                    <a:blip r:embed="rId5" cstate="print">
+                    <a:blip r:embed="rId6" cstate="print">
                       <a:extLst>
                         <a:ext uri="{28A0092B-C50C-407E-A947-70E740481C1C}">
                           <a14:useLocalDpi xmlns:a14="http://schemas.microsoft.com/office/drawing/2010/main" val="0"/>
@@ -173,7 +259,7 @@
                     <pic:cNvPicPr/>
                   </pic:nvPicPr>
                   <pic:blipFill>
-                    <a:blip r:embed="rId6" cstate="print">
+                    <a:blip r:embed="rId7" cstate="print">
                       <a:extLst>
                         <a:ext uri="{28A0092B-C50C-407E-A947-70E740481C1C}">
                           <a14:useLocalDpi xmlns:a14="http://schemas.microsoft.com/office/drawing/2010/main" val="0"/>
@@ -223,7 +309,7 @@
                     <pic:cNvPicPr/>
                   </pic:nvPicPr>
                   <pic:blipFill>
-                    <a:blip r:embed="rId7" cstate="print">
+                    <a:blip r:embed="rId8" cstate="print">
                       <a:extLst>
                         <a:ext uri="{28A0092B-C50C-407E-A947-70E740481C1C}">
                           <a14:useLocalDpi xmlns:a14="http://schemas.microsoft.com/office/drawing/2010/main" val="0"/>
@@ -272,7 +358,7 @@
                     <pic:cNvPicPr/>
                   </pic:nvPicPr>
                   <pic:blipFill>
-                    <a:blip r:embed="rId8" cstate="print">
+                    <a:blip r:embed="rId9" cstate="print">
                       <a:extLst>
                         <a:ext uri="{28A0092B-C50C-407E-A947-70E740481C1C}">
                           <a14:useLocalDpi xmlns:a14="http://schemas.microsoft.com/office/drawing/2010/main" val="0"/>
@@ -322,7 +408,7 @@
                     <pic:cNvPicPr/>
                   </pic:nvPicPr>
                   <pic:blipFill>
-                    <a:blip r:embed="rId9" cstate="print">
+                    <a:blip r:embed="rId10" cstate="print">
                       <a:extLst>
                         <a:ext uri="{28A0092B-C50C-407E-A947-70E740481C1C}">
                           <a14:useLocalDpi xmlns:a14="http://schemas.microsoft.com/office/drawing/2010/main" val="0"/>
@@ -372,7 +458,7 @@
                     <pic:cNvPicPr/>
                   </pic:nvPicPr>
                   <pic:blipFill>
-                    <a:blip r:embed="rId10" cstate="print">
+                    <a:blip r:embed="rId11" cstate="print">
                       <a:extLst>
                         <a:ext uri="{28A0092B-C50C-407E-A947-70E740481C1C}">
                           <a14:useLocalDpi xmlns:a14="http://schemas.microsoft.com/office/drawing/2010/main" val="0"/>
@@ -423,7 +509,7 @@
                     <pic:cNvPicPr/>
                   </pic:nvPicPr>
                   <pic:blipFill>
-                    <a:blip r:embed="rId11" cstate="print">
+                    <a:blip r:embed="rId12" cstate="print">
                       <a:extLst>
                         <a:ext uri="{28A0092B-C50C-407E-A947-70E740481C1C}">
                           <a14:useLocalDpi xmlns:a14="http://schemas.microsoft.com/office/drawing/2010/main" val="0"/>
@@ -473,7 +559,7 @@
                     <pic:cNvPicPr/>
                   </pic:nvPicPr>
                   <pic:blipFill>
-                    <a:blip r:embed="rId12" cstate="print">
+                    <a:blip r:embed="rId13" cstate="print">
                       <a:extLst>
                         <a:ext uri="{28A0092B-C50C-407E-A947-70E740481C1C}">
                           <a14:useLocalDpi xmlns:a14="http://schemas.microsoft.com/office/drawing/2010/main" val="0"/>
@@ -524,7 +610,7 @@
                     <pic:cNvPicPr/>
                   </pic:nvPicPr>
                   <pic:blipFill>
-                    <a:blip r:embed="rId13" cstate="print">
+                    <a:blip r:embed="rId14" cstate="print">
                       <a:extLst>
                         <a:ext uri="{28A0092B-C50C-407E-A947-70E740481C1C}">
                           <a14:useLocalDpi xmlns:a14="http://schemas.microsoft.com/office/drawing/2010/main" val="0"/>
@@ -559,6 +645,103 @@
     </w:sectPr>
   </w:body>
 </w:document>
+</file>
+
+<file path=word/numbering.xml><?xml version="1.0" encoding="utf-8"?>
+<w:numbering xmlns:wpc="http://schemas.microsoft.com/office/word/2010/wordprocessingCanvas" xmlns:cx="http://schemas.microsoft.com/office/drawing/2014/chartex" xmlns:cx1="http://schemas.microsoft.com/office/drawing/2015/9/8/chartex" xmlns:cx2="http://schemas.microsoft.com/office/drawing/2015/10/21/chartex" xmlns:cx3="http://schemas.microsoft.com/office/drawing/2016/5/9/chartex" xmlns:cx4="http://schemas.microsoft.com/office/drawing/2016/5/10/chartex" xmlns:cx5="http://schemas.microsoft.com/office/drawing/2016/5/11/chartex" xmlns:cx6="http://schemas.microsoft.com/office/drawing/2016/5/12/chartex" xmlns:cx7="http://schemas.microsoft.com/office/drawing/2016/5/13/chartex" xmlns:cx8="http://schemas.microsoft.com/office/drawing/2016/5/14/chartex" xmlns:mc="http://schemas.openxmlformats.org/markup-compatibility/2006" xmlns:aink="http://schemas.microsoft.com/office/drawing/2016/ink" xmlns:am3d="http://schemas.microsoft.com/office/drawing/2017/model3d" xmlns:o="urn:schemas-microsoft-com:office:office" xmlns:oel="http://schemas.microsoft.com/office/2019/extlst" xmlns:r="http://schemas.openxmlformats.org/officeDocument/2006/relationships" xmlns:m="http://schemas.openxmlformats.org/officeDocument/2006/math" xmlns:v="urn:schemas-microsoft-com:vml" xmlns:wp14="http://schemas.microsoft.com/office/word/2010/wordprocessingDrawing" xmlns:wp="http://schemas.openxmlformats.org/drawingml/2006/wordprocessingDrawing" xmlns:w10="urn:schemas-microsoft-com:office:word" xmlns:w="http://schemas.openxmlformats.org/wordprocessingml/2006/main" xmlns:w14="http://schemas.microsoft.com/office/word/2010/wordml" xmlns:w15="http://schemas.microsoft.com/office/word/2012/wordml" xmlns:w16cex="http://schemas.microsoft.com/office/word/2018/wordml/cex" xmlns:w16cid="http://schemas.microsoft.com/office/word/2016/wordml/cid" xmlns:w16="http://schemas.microsoft.com/office/word/2018/wordml" xmlns:w16sdtdh="http://schemas.microsoft.com/office/word/2020/wordml/sdtdatahash" xmlns:w16se="http://schemas.microsoft.com/office/word/2015/wordml/symex" xmlns:wpg="http://schemas.microsoft.com/office/word/2010/wordprocessingGroup" xmlns:wpi="http://schemas.microsoft.com/office/word/2010/wordprocessingInk" xmlns:wne="http://schemas.microsoft.com/office/word/2006/wordml" xmlns:wps="http://schemas.microsoft.com/office/word/2010/wordprocessingShape" mc:Ignorable="w14 w15 w16se w16cid w16 w16cex w16sdtdh wp14">
+  <w:abstractNum w:abstractNumId="0" w15:restartNumberingAfterBreak="0">
+    <w:nsid w:val="1F175A0E"/>
+    <w:multiLevelType w:val="hybridMultilevel"/>
+    <w:tmpl w:val="B9F6B2EC"/>
+    <w:lvl w:ilvl="0" w:tplc="94CAA544">
+      <w:start w:val="1"/>
+      <w:numFmt w:val="decimal"/>
+      <w:lvlText w:val="%1."/>
+      <w:lvlJc w:val="left"/>
+      <w:pPr>
+        <w:ind w:left="1800" w:hanging="360"/>
+      </w:pPr>
+      <w:rPr>
+        <w:rFonts w:hint="default"/>
+      </w:rPr>
+    </w:lvl>
+    <w:lvl w:ilvl="1" w:tplc="04090019" w:tentative="1">
+      <w:start w:val="1"/>
+      <w:numFmt w:val="lowerLetter"/>
+      <w:lvlText w:val="%2."/>
+      <w:lvlJc w:val="left"/>
+      <w:pPr>
+        <w:ind w:left="2520" w:hanging="360"/>
+      </w:pPr>
+    </w:lvl>
+    <w:lvl w:ilvl="2" w:tplc="0409001B" w:tentative="1">
+      <w:start w:val="1"/>
+      <w:numFmt w:val="lowerRoman"/>
+      <w:lvlText w:val="%3."/>
+      <w:lvlJc w:val="right"/>
+      <w:pPr>
+        <w:ind w:left="3240" w:hanging="180"/>
+      </w:pPr>
+    </w:lvl>
+    <w:lvl w:ilvl="3" w:tplc="0409000F" w:tentative="1">
+      <w:start w:val="1"/>
+      <w:numFmt w:val="decimal"/>
+      <w:lvlText w:val="%4."/>
+      <w:lvlJc w:val="left"/>
+      <w:pPr>
+        <w:ind w:left="3960" w:hanging="360"/>
+      </w:pPr>
+    </w:lvl>
+    <w:lvl w:ilvl="4" w:tplc="04090019" w:tentative="1">
+      <w:start w:val="1"/>
+      <w:numFmt w:val="lowerLetter"/>
+      <w:lvlText w:val="%5."/>
+      <w:lvlJc w:val="left"/>
+      <w:pPr>
+        <w:ind w:left="4680" w:hanging="360"/>
+      </w:pPr>
+    </w:lvl>
+    <w:lvl w:ilvl="5" w:tplc="0409001B" w:tentative="1">
+      <w:start w:val="1"/>
+      <w:numFmt w:val="lowerRoman"/>
+      <w:lvlText w:val="%6."/>
+      <w:lvlJc w:val="right"/>
+      <w:pPr>
+        <w:ind w:left="5400" w:hanging="180"/>
+      </w:pPr>
+    </w:lvl>
+    <w:lvl w:ilvl="6" w:tplc="0409000F" w:tentative="1">
+      <w:start w:val="1"/>
+      <w:numFmt w:val="decimal"/>
+      <w:lvlText w:val="%7."/>
+      <w:lvlJc w:val="left"/>
+      <w:pPr>
+        <w:ind w:left="6120" w:hanging="360"/>
+      </w:pPr>
+    </w:lvl>
+    <w:lvl w:ilvl="7" w:tplc="04090019" w:tentative="1">
+      <w:start w:val="1"/>
+      <w:numFmt w:val="lowerLetter"/>
+      <w:lvlText w:val="%8."/>
+      <w:lvlJc w:val="left"/>
+      <w:pPr>
+        <w:ind w:left="6840" w:hanging="360"/>
+      </w:pPr>
+    </w:lvl>
+    <w:lvl w:ilvl="8" w:tplc="0409001B" w:tentative="1">
+      <w:start w:val="1"/>
+      <w:numFmt w:val="lowerRoman"/>
+      <w:lvlText w:val="%9."/>
+      <w:lvlJc w:val="right"/>
+      <w:pPr>
+        <w:ind w:left="7560" w:hanging="180"/>
+      </w:pPr>
+    </w:lvl>
+  </w:abstractNum>
+  <w:num w:numId="1" w16cid:durableId="223681976">
+    <w:abstractNumId w:val="0"/>
+  </w:num>
+</w:numbering>
 </file>
 
 <file path=word/styles.xml><?xml version="1.0" encoding="utf-8"?>
@@ -961,6 +1144,26 @@
     <w:name w:val="Normal"/>
     <w:qFormat/>
   </w:style>
+  <w:style w:type="paragraph" w:styleId="Heading3">
+    <w:name w:val="heading 3"/>
+    <w:basedOn w:val="Normal"/>
+    <w:link w:val="Heading3Char"/>
+    <w:uiPriority w:val="9"/>
+    <w:qFormat/>
+    <w:rsid w:val="00830452"/>
+    <w:pPr>
+      <w:spacing w:before="100" w:beforeAutospacing="1" w:after="100" w:afterAutospacing="1" w:line="240" w:lineRule="auto"/>
+      <w:outlineLvl w:val="2"/>
+    </w:pPr>
+    <w:rPr>
+      <w:rFonts w:ascii="Times New Roman" w:eastAsia="Times New Roman" w:hAnsi="Times New Roman" w:cs="Times New Roman"/>
+      <w:b/>
+      <w:bCs/>
+      <w:sz w:val="27"/>
+      <w:szCs w:val="27"/>
+      <w14:ligatures w14:val="none"/>
+    </w:rPr>
+  </w:style>
   <w:style w:type="character" w:default="1" w:styleId="DefaultParagraphFont">
     <w:name w:val="Default Paragraph Font"/>
     <w:uiPriority w:val="1"/>
@@ -1009,6 +1212,60 @@
     <w:rPr>
       <w:color w:val="605E5C"/>
       <w:shd w:val="clear" w:color="auto" w:fill="E1DFDD"/>
+    </w:rPr>
+  </w:style>
+  <w:style w:type="paragraph" w:styleId="ListParagraph">
+    <w:name w:val="List Paragraph"/>
+    <w:basedOn w:val="Normal"/>
+    <w:uiPriority w:val="34"/>
+    <w:qFormat/>
+    <w:rsid w:val="00830452"/>
+    <w:pPr>
+      <w:ind w:left="720"/>
+      <w:contextualSpacing/>
+    </w:pPr>
+  </w:style>
+  <w:style w:type="character" w:customStyle="1" w:styleId="Heading3Char">
+    <w:name w:val="Heading 3 Char"/>
+    <w:basedOn w:val="DefaultParagraphFont"/>
+    <w:link w:val="Heading3"/>
+    <w:uiPriority w:val="9"/>
+    <w:rsid w:val="00830452"/>
+    <w:rPr>
+      <w:rFonts w:ascii="Times New Roman" w:eastAsia="Times New Roman" w:hAnsi="Times New Roman" w:cs="Times New Roman"/>
+      <w:b/>
+      <w:bCs/>
+      <w:sz w:val="27"/>
+      <w:szCs w:val="27"/>
+      <w14:ligatures w14:val="none"/>
+    </w:rPr>
+  </w:style>
+  <w:style w:type="paragraph" w:styleId="NormalWeb">
+    <w:name w:val="Normal (Web)"/>
+    <w:basedOn w:val="Normal"/>
+    <w:uiPriority w:val="99"/>
+    <w:semiHidden/>
+    <w:unhideWhenUsed/>
+    <w:rsid w:val="00830452"/>
+    <w:pPr>
+      <w:spacing w:before="100" w:beforeAutospacing="1" w:after="100" w:afterAutospacing="1" w:line="240" w:lineRule="auto"/>
+    </w:pPr>
+    <w:rPr>
+      <w:rFonts w:ascii="Times New Roman" w:eastAsia="Times New Roman" w:hAnsi="Times New Roman" w:cs="Times New Roman"/>
+      <w:sz w:val="24"/>
+      <w:szCs w:val="24"/>
+      <w14:ligatures w14:val="none"/>
+    </w:rPr>
+  </w:style>
+  <w:style w:type="character" w:styleId="Emphasis">
+    <w:name w:val="Emphasis"/>
+    <w:basedOn w:val="DefaultParagraphFont"/>
+    <w:uiPriority w:val="20"/>
+    <w:qFormat/>
+    <w:rsid w:val="00830452"/>
+    <w:rPr>
+      <w:i/>
+      <w:iCs/>
     </w:rPr>
   </w:style>
 </w:styles>

</xml_diff>